<commit_message>
added default username and password
</commit_message>
<xml_diff>
--- a/GuidewireClaimCenterInfo/How to run the guidewire claim center.docx
+++ b/GuidewireClaimCenterInfo/How to run the guidewire claim center.docx
@@ -85,8 +85,6 @@
       <w:r>
         <w:t xml:space="preserve"> </w:t>
       </w:r>
-      <w:bookmarkStart w:id="0" w:name="_GoBack"/>
-      <w:bookmarkEnd w:id="0"/>
     </w:p>
     <w:p>
       <w:r>
@@ -159,6 +157,13 @@
       <w:r>
         <w:t xml:space="preserve"> </w:t>
       </w:r>
+    </w:p>
+    <w:p>
+      <w:r>
+        <w:t>default username is su and password is gw</w:t>
+      </w:r>
+      <w:bookmarkStart w:id="0" w:name="_GoBack"/>
+      <w:bookmarkEnd w:id="0"/>
     </w:p>
     <w:p/>
     <w:p>

</xml_diff>